<commit_message>
Resizing works exellently - theres one pixel shift though
</commit_message>
<xml_diff>
--- a/Assignment 4 - Stereo disparity algorithm/Assignment_4.docx
+++ b/Assignment 4 - Stereo disparity algorithm/Assignment_4.docx
@@ -203,32 +203,140 @@
         <w:rPr>
           <w:lang w:val="en-FI"/>
         </w:rPr>
-        <w:t>In this task, I gave a little bit more structure for the program to make development easier to manage. The implementation consists of few classes that are used (NOTE: all these classes are implemented by me).</w:t>
-      </w:r>
-    </w:p>
-    <w:p>
-      <w:pPr>
-        <w:rPr>
-          <w:lang w:val="en-FI"/>
-        </w:rPr>
-      </w:pPr>
-      <w:proofErr w:type="spellStart"/>
+        <w:t>NOTES:</w:t>
+      </w:r>
+    </w:p>
+    <w:p>
+      <w:pPr>
+        <w:pStyle w:val="ListParagraph"/>
+        <w:numPr>
+          <w:ilvl w:val="0"/>
+          <w:numId w:val="5"/>
+        </w:numPr>
+        <w:rPr>
+          <w:lang w:val="en-FI"/>
+        </w:rPr>
+      </w:pPr>
+      <w:r>
+        <w:rPr>
+          <w:lang w:val="en-FI"/>
+        </w:rPr>
+        <w:t>If we used 1-channel greyscale image vectors, the calculation would be significantly faster</w:t>
+      </w:r>
+    </w:p>
+    <w:p>
+      <w:pPr>
+        <w:pStyle w:val="ListParagraph"/>
+        <w:numPr>
+          <w:ilvl w:val="0"/>
+          <w:numId w:val="5"/>
+        </w:numPr>
+        <w:rPr>
+          <w:lang w:val="en-FI"/>
+        </w:rPr>
+      </w:pPr>
+      <w:r>
+        <w:rPr>
+          <w:lang w:val="en-FI"/>
+        </w:rPr>
+        <w:t xml:space="preserve">Resizing is obviously very simplistic; we merely skip each 4th pixel! </w:t>
+      </w:r>
+      <w:r>
+        <w:rPr>
+          <w:strike/>
+          <w:lang w:val="en-FI"/>
+        </w:rPr>
+        <w:t>We should use some sort of interpolation...</w:t>
+      </w:r>
+      <w:r>
+        <w:rPr>
+          <w:lang w:val="en-FI"/>
+        </w:rPr>
+        <w:t xml:space="preserve"> Now we do - use mean filter.</w:t>
+      </w:r>
+    </w:p>
+    <w:p>
+      <w:pPr>
+        <w:pStyle w:val="ListParagraph"/>
+        <w:numPr>
+          <w:ilvl w:val="0"/>
+          <w:numId w:val="5"/>
+        </w:numPr>
+        <w:rPr>
+          <w:lang w:val="en-FI"/>
+        </w:rPr>
+      </w:pPr>
+      <w:r>
+        <w:rPr>
+          <w:lang w:val="en-FI"/>
+        </w:rPr>
+        <w:t>The resize operation shifts the whole image 1 pixel up and 1 left. That may be an easy fix but it is so insignificantly small that it most certainly does not affect the outcome.</w:t>
+      </w:r>
+    </w:p>
+    <w:p>
+      <w:pPr>
+        <w:rPr>
+          <w:lang w:val="en-FI"/>
+        </w:rPr>
+      </w:pPr>
+      <w:r>
+        <w:rPr>
+          <w:lang w:val="en-FI"/>
+        </w:rPr>
+        <w:t xml:space="preserve">In </w:t>
+      </w:r>
+      <w:r>
+        <w:rPr>
+          <w:lang w:val="en-FI"/>
+        </w:rPr>
+        <w:t>this task, I gave a little bit more structure for the program to make development easier to manage. The implementation consists of few classes that are used (NOTE: all these classes are implemented by me).</w:t>
+      </w:r>
+    </w:p>
+    <w:p>
+      <w:pPr>
+        <w:rPr>
+          <w:lang w:val="en-FI"/>
+        </w:rPr>
+      </w:pPr>
       <w:r>
         <w:rPr>
           <w:b/>
           <w:bCs/>
           <w:lang w:val="en-FI"/>
         </w:rPr>
-        <w:t>PerfTimer</w:t>
-      </w:r>
-      <w:proofErr w:type="spellEnd"/>
+        <w:t>PerfTimer:</w:t>
+      </w:r>
+      <w:r>
+        <w:rPr>
+          <w:lang w:val="en-FI"/>
+        </w:rPr>
+        <w:t xml:space="preserve"> </w:t>
+      </w:r>
+      <w:r>
+        <w:rPr>
+          <w:lang w:val="en-FI"/>
+        </w:rPr>
+        <w:tab/>
+      </w:r>
+      <w:r>
+        <w:rPr>
+          <w:lang w:val="en-FI"/>
+        </w:rPr>
+        <w:t>Wrapper for windows QPC to measure execution times on sub-microsecond scale.</w:t>
+      </w:r>
+      <w:r>
+        <w:rPr>
+          <w:lang w:val="en-FI"/>
+        </w:rPr>
+        <w:br/>
+      </w:r>
       <w:r>
         <w:rPr>
           <w:b/>
           <w:bCs/>
           <w:lang w:val="en-FI"/>
         </w:rPr>
-        <w:t>:</w:t>
+        <w:t>Image:</w:t>
       </w:r>
       <w:r>
         <w:rPr>
@@ -246,7 +354,33 @@
         <w:rPr>
           <w:lang w:val="en-FI"/>
         </w:rPr>
-        <w:t>Wrapper for windows QPC to measure execution times on sub-microsecond scale.</w:t>
+        <w:t xml:space="preserve">Holds the image data and has an ability to load, save, convert to grayscale, and filter </w:t>
+      </w:r>
+      <w:r>
+        <w:rPr>
+          <w:lang w:val="en-FI"/>
+        </w:rPr>
+        <w:tab/>
+      </w:r>
+      <w:r>
+        <w:rPr>
+          <w:lang w:val="en-FI"/>
+        </w:rPr>
+        <w:t xml:space="preserve">images. Loading and saving is done using </w:t>
+      </w:r>
+      <w:r>
+        <w:rPr>
+          <w:i/>
+          <w:iCs/>
+          <w:lang w:val="en-FI"/>
+        </w:rPr>
+        <w:t>lodepng</w:t>
+      </w:r>
+      <w:r>
+        <w:rPr>
+          <w:lang w:val="en-FI"/>
+        </w:rPr>
+        <w:t>.</w:t>
       </w:r>
       <w:r>
         <w:rPr>
@@ -260,77 +394,7 @@
           <w:bCs/>
           <w:lang w:val="en-FI"/>
         </w:rPr>
-        <w:t>Image:</w:t>
-      </w:r>
-      <w:r>
-        <w:rPr>
-          <w:lang w:val="en-FI"/>
-        </w:rPr>
-        <w:t xml:space="preserve"> </w:t>
-      </w:r>
-      <w:r>
-        <w:rPr>
-          <w:lang w:val="en-FI"/>
-        </w:rPr>
-        <w:tab/>
-      </w:r>
-      <w:r>
-        <w:rPr>
-          <w:lang w:val="en-FI"/>
-        </w:rPr>
-        <w:t xml:space="preserve">Holds the image data and has an ability to load, save, convert to grayscale, and filter </w:t>
-      </w:r>
-      <w:r>
-        <w:rPr>
-          <w:lang w:val="en-FI"/>
-        </w:rPr>
-        <w:tab/>
-      </w:r>
-      <w:r>
-        <w:rPr>
-          <w:lang w:val="en-FI"/>
-        </w:rPr>
-        <w:t xml:space="preserve">images. Loading and saving is done using </w:t>
-      </w:r>
-      <w:proofErr w:type="spellStart"/>
-      <w:r>
-        <w:rPr>
-          <w:i/>
-          <w:iCs/>
-          <w:lang w:val="en-FI"/>
-        </w:rPr>
-        <w:t>lodepng</w:t>
-      </w:r>
-      <w:proofErr w:type="spellEnd"/>
-      <w:r>
-        <w:rPr>
-          <w:lang w:val="en-FI"/>
-        </w:rPr>
-        <w:t>.</w:t>
-      </w:r>
-      <w:r>
-        <w:rPr>
-          <w:lang w:val="en-FI"/>
-        </w:rPr>
-        <w:br/>
-      </w:r>
-      <w:proofErr w:type="spellStart"/>
-      <w:r>
-        <w:rPr>
-          <w:b/>
-          <w:bCs/>
-          <w:lang w:val="en-FI"/>
-        </w:rPr>
-        <w:t>MiniOCL</w:t>
-      </w:r>
-      <w:proofErr w:type="spellEnd"/>
-      <w:r>
-        <w:rPr>
-          <w:b/>
-          <w:bCs/>
-          <w:lang w:val="en-FI"/>
-        </w:rPr>
-        <w:t>:</w:t>
+        <w:t>MiniOCL:</w:t>
       </w:r>
       <w:r>
         <w:rPr>
@@ -393,7 +457,6 @@
         </w:rPr>
         <w:t xml:space="preserve">There is a </w:t>
       </w:r>
-      <w:proofErr w:type="spellStart"/>
       <w:r>
         <w:rPr>
           <w:rFonts w:ascii="Consolas" w:hAnsi="Consolas"/>
@@ -403,7 +466,6 @@
         </w:rPr>
         <w:t>filter_t</w:t>
       </w:r>
-      <w:proofErr w:type="spellEnd"/>
       <w:r>
         <w:rPr>
           <w:lang w:val="en-FI"/>
@@ -420,76 +482,20 @@
         <w:rPr>
           <w:lang w:val="en-FI"/>
         </w:rPr>
-        <w:t>ed to make custom filters. The struct requires the kernel (mask), mask size and the common divisor that is applied to the kernel. The implementation includes 5x5 mean filter (</w:t>
-      </w:r>
-      <w:proofErr w:type="spellStart"/>
-      <w:r>
-        <w:rPr>
-          <w:lang w:val="en-FI"/>
-        </w:rPr>
-        <w:t>meanFilter</w:t>
-      </w:r>
-      <w:proofErr w:type="spellEnd"/>
-      <w:r>
-        <w:rPr>
-          <w:lang w:val="en-FI"/>
-        </w:rPr>
-        <w:t>) and 5x5 gaussian filter (</w:t>
-      </w:r>
-      <w:proofErr w:type="spellStart"/>
-      <w:r>
-        <w:rPr>
-          <w:lang w:val="en-FI"/>
-        </w:rPr>
-        <w:t>gaussianFilter</w:t>
-      </w:r>
-      <w:proofErr w:type="spellEnd"/>
-      <w:r>
-        <w:rPr>
-          <w:lang w:val="en-FI"/>
-        </w:rPr>
-        <w:t>) which can be found in main.cpp.</w:t>
-      </w:r>
-    </w:p>
-    <w:p>
-      <w:pPr>
-        <w:rPr>
-          <w:lang w:val="en-FI"/>
-        </w:rPr>
-      </w:pPr>
-      <w:r>
-        <w:rPr>
-          <w:lang w:val="en-FI"/>
-        </w:rPr>
-        <w:t>After converting the image to grayscale, the program saves the grayscale image as “</w:t>
-      </w:r>
-      <w:proofErr w:type="spellStart"/>
-      <w:r>
-        <w:rPr>
-          <w:lang w:val="en-FI"/>
-        </w:rPr>
-        <w:t>img</w:t>
-      </w:r>
-      <w:proofErr w:type="spellEnd"/>
-      <w:r>
-        <w:rPr>
-          <w:lang w:val="en-FI"/>
-        </w:rPr>
-        <w:t>/gray.png” and after filtering, “</w:t>
-      </w:r>
-      <w:proofErr w:type="spellStart"/>
-      <w:r>
-        <w:rPr>
-          <w:lang w:val="en-FI"/>
-        </w:rPr>
-        <w:t>img</w:t>
-      </w:r>
-      <w:proofErr w:type="spellEnd"/>
-      <w:r>
-        <w:rPr>
-          <w:lang w:val="en-FI"/>
-        </w:rPr>
-        <w:t>/filtered.png”.</w:t>
+        <w:t>ed to make custom filters. The struct requires the kernel (mask), mask size and the common divisor that is applied to the kernel. The implementation includes 5x5 mean filter (meanFilter) and 5x5 gaussian filter (gaussianFilter) which can be found in main.cpp.</w:t>
+      </w:r>
+    </w:p>
+    <w:p>
+      <w:pPr>
+        <w:rPr>
+          <w:lang w:val="en-FI"/>
+        </w:rPr>
+      </w:pPr>
+      <w:r>
+        <w:rPr>
+          <w:lang w:val="en-FI"/>
+        </w:rPr>
+        <w:t>After converting the image to grayscale, the program saves the grayscale image as “img/gray.png” and after filtering, “img/filtered.png”.</w:t>
       </w:r>
     </w:p>
     <w:p>
@@ -525,6 +531,7 @@
           <w:bCs/>
           <w:lang w:val="en-FI"/>
         </w:rPr>
+        <w:lastRenderedPageBreak/>
         <w:t>To change the target device</w:t>
       </w:r>
       <w:r>
@@ -632,7 +639,6 @@
         </w:rPr>
         <w:t xml:space="preserve">The application takes one input parameter, which is the image file name. See the example below, which uses image file </w:t>
       </w:r>
-      <w:proofErr w:type="spellStart"/>
       <w:r>
         <w:rPr>
           <w:rFonts w:ascii="Consolas" w:hAnsi="Consolas"/>
@@ -640,9 +646,27 @@
           <w:szCs w:val="18"/>
           <w:lang w:val="en-FI"/>
         </w:rPr>
-        <w:t>img</w:t>
-      </w:r>
-      <w:proofErr w:type="spellEnd"/>
+        <w:t>img/im0.png</w:t>
+      </w:r>
+      <w:r>
+        <w:rPr>
+          <w:lang w:val="en-FI"/>
+        </w:rPr>
+        <w:t>.</w:t>
+      </w:r>
+    </w:p>
+    <w:p>
+      <w:pPr>
+        <w:rPr>
+          <w:lang w:val="en-FI"/>
+        </w:rPr>
+      </w:pPr>
+      <w:r>
+        <w:rPr>
+          <w:lang w:val="en-FI"/>
+        </w:rPr>
+        <w:t xml:space="preserve">To change the filter to use, you can change the argument of </w:t>
+      </w:r>
       <w:r>
         <w:rPr>
           <w:rFonts w:ascii="Consolas" w:hAnsi="Consolas"/>
@@ -650,7 +674,7 @@
           <w:szCs w:val="18"/>
           <w:lang w:val="en-FI"/>
         </w:rPr>
-        <w:t>/im0.png</w:t>
+        <w:t>img.filter(yourFilter)</w:t>
       </w:r>
       <w:r>
         <w:rPr>
@@ -658,20 +682,12 @@
         </w:rPr>
         <w:t>.</w:t>
       </w:r>
-    </w:p>
-    <w:p>
-      <w:pPr>
-        <w:rPr>
-          <w:lang w:val="en-FI"/>
-        </w:rPr>
-      </w:pPr>
-      <w:r>
-        <w:rPr>
-          <w:lang w:val="en-FI"/>
-        </w:rPr>
-        <w:t xml:space="preserve">To change the filter to use, you can change the argument of </w:t>
-      </w:r>
-      <w:proofErr w:type="spellStart"/>
+      <w:r>
+        <w:rPr>
+          <w:lang w:val="en-FI"/>
+        </w:rPr>
+        <w:t xml:space="preserve"> The filter must be of type </w:t>
+      </w:r>
       <w:r>
         <w:rPr>
           <w:rFonts w:ascii="Consolas" w:hAnsi="Consolas"/>
@@ -679,19 +695,56 @@
           <w:szCs w:val="18"/>
           <w:lang w:val="en-FI"/>
         </w:rPr>
-        <w:t>img.filter</w:t>
-      </w:r>
-      <w:proofErr w:type="spellEnd"/>
-      <w:r>
+        <w:t>filter_t</w:t>
+      </w:r>
+      <w:r>
+        <w:rPr>
+          <w:lang w:val="en-FI"/>
+        </w:rPr>
+        <w:t>.</w:t>
+      </w:r>
+    </w:p>
+    <w:p>
+      <w:pPr>
         <w:rPr>
           <w:rFonts w:ascii="Consolas" w:hAnsi="Consolas"/>
           <w:sz w:val="18"/>
           <w:szCs w:val="18"/>
           <w:lang w:val="en-FI"/>
         </w:rPr>
-        <w:t>(</w:t>
-      </w:r>
-      <w:proofErr w:type="spellStart"/>
+      </w:pPr>
+      <w:r>
+        <w:rPr>
+          <w:u w:val="single"/>
+          <w:lang w:val="en-FI"/>
+        </w:rPr>
+        <w:t xml:space="preserve">Compiling using </w:t>
+      </w:r>
+      <w:r>
+        <w:rPr>
+          <w:i/>
+          <w:iCs/>
+          <w:u w:val="single"/>
+          <w:lang w:val="en-FI"/>
+        </w:rPr>
+        <w:t>g</w:t>
+      </w:r>
+      <w:r>
+        <w:rPr>
+          <w:i/>
+          <w:iCs/>
+          <w:u w:val="single"/>
+          <w:lang w:val="en-FI"/>
+        </w:rPr>
+        <w:t>++</w:t>
+      </w:r>
+      <w:r>
+        <w:rPr>
+          <w:u w:val="single"/>
+          <w:lang w:val="en-FI"/>
+        </w:rPr>
+        <w:t>:</w:t>
+      </w:r>
       <w:r>
         <w:rPr>
           <w:rFonts w:ascii="Consolas" w:hAnsi="Consolas"/>
@@ -699,9 +752,8 @@
           <w:szCs w:val="18"/>
           <w:lang w:val="en-FI"/>
         </w:rPr>
-        <w:t>yourFilter</w:t>
-      </w:r>
-      <w:proofErr w:type="spellEnd"/>
+        <w:br/>
+      </w:r>
       <w:r>
         <w:rPr>
           <w:rFonts w:ascii="Consolas" w:hAnsi="Consolas"/>
@@ -709,21 +761,8 @@
           <w:szCs w:val="18"/>
           <w:lang w:val="en-FI"/>
         </w:rPr>
-        <w:t>)</w:t>
-      </w:r>
-      <w:r>
-        <w:rPr>
-          <w:lang w:val="en-FI"/>
-        </w:rPr>
-        <w:t>.</w:t>
-      </w:r>
-      <w:r>
-        <w:rPr>
-          <w:lang w:val="en-FI"/>
-        </w:rPr>
-        <w:t xml:space="preserve"> The filter must be of type </w:t>
-      </w:r>
-      <w:proofErr w:type="spellStart"/>
+        <w:t xml:space="preserve">g++ main.cpp MiniOCL.cpp lodepng.cpp %OCL_ROOT%/lib/x86_64/opencl.lib -Wall -I %OCL_ROOT%\include -o </w:t>
+      </w:r>
       <w:r>
         <w:rPr>
           <w:rFonts w:ascii="Consolas" w:hAnsi="Consolas"/>
@@ -731,66 +770,33 @@
           <w:szCs w:val="18"/>
           <w:lang w:val="en-FI"/>
         </w:rPr>
-        <w:t>filter_t</w:t>
-      </w:r>
-      <w:proofErr w:type="spellEnd"/>
-      <w:r>
-        <w:rPr>
-          <w:lang w:val="en-FI"/>
-        </w:rPr>
-        <w:t>.</w:t>
-      </w:r>
-    </w:p>
-    <w:p>
-      <w:pPr>
+        <w:t>stereo-disparity</w:t>
+      </w:r>
+      <w:r>
         <w:rPr>
           <w:rFonts w:ascii="Consolas" w:hAnsi="Consolas"/>
           <w:sz w:val="18"/>
           <w:szCs w:val="18"/>
           <w:lang w:val="en-FI"/>
         </w:rPr>
-      </w:pPr>
-      <w:r>
-        <w:rPr>
-          <w:u w:val="single"/>
-          <w:lang w:val="en-FI"/>
-        </w:rPr>
-        <w:lastRenderedPageBreak/>
-        <w:t xml:space="preserve">Compiling using </w:t>
-      </w:r>
-      <w:r>
-        <w:rPr>
-          <w:i/>
-          <w:iCs/>
-          <w:u w:val="single"/>
-          <w:lang w:val="en-FI"/>
-        </w:rPr>
-        <w:t>g</w:t>
-      </w:r>
-      <w:r>
-        <w:rPr>
-          <w:i/>
-          <w:iCs/>
-          <w:u w:val="single"/>
-          <w:lang w:val="en-FI"/>
-        </w:rPr>
-        <w:t>++</w:t>
-      </w:r>
-      <w:r>
-        <w:rPr>
-          <w:u w:val="single"/>
-          <w:lang w:val="en-FI"/>
-        </w:rPr>
-        <w:t>:</w:t>
-      </w:r>
-      <w:r>
+        <w:t>.exe</w:t>
+      </w:r>
+    </w:p>
+    <w:p>
+      <w:pPr>
         <w:rPr>
           <w:rFonts w:ascii="Consolas" w:hAnsi="Consolas"/>
           <w:sz w:val="18"/>
           <w:szCs w:val="18"/>
           <w:lang w:val="en-FI"/>
         </w:rPr>
-        <w:br/>
+      </w:pPr>
+      <w:r>
+        <w:rPr>
+          <w:u w:val="single"/>
+          <w:lang w:val="en-FI"/>
+        </w:rPr>
+        <w:t>Running:</w:t>
       </w:r>
       <w:r>
         <w:rPr>
@@ -799,7 +805,7 @@
           <w:szCs w:val="18"/>
           <w:lang w:val="en-FI"/>
         </w:rPr>
-        <w:t xml:space="preserve">g++ main.cpp MiniOCL.cpp lodepng.cpp %OCL_ROOT%/lib/x86_64/opencl.lib -Wall -I %OCL_ROOT%\include -o </w:t>
+        <w:br/>
       </w:r>
       <w:r>
         <w:rPr>
@@ -817,24 +823,16 @@
           <w:szCs w:val="18"/>
           <w:lang w:val="en-FI"/>
         </w:rPr>
-        <w:t>.exe</w:t>
-      </w:r>
-    </w:p>
-    <w:p>
-      <w:pPr>
+        <w:t>.exe img/im0.png</w:t>
+      </w:r>
+      <w:r>
         <w:rPr>
           <w:rFonts w:ascii="Consolas" w:hAnsi="Consolas"/>
           <w:sz w:val="18"/>
           <w:szCs w:val="18"/>
           <w:lang w:val="en-FI"/>
         </w:rPr>
-      </w:pPr>
-      <w:r>
-        <w:rPr>
-          <w:u w:val="single"/>
-          <w:lang w:val="en-FI"/>
-        </w:rPr>
-        <w:t>Running:</w:t>
+        <w:t xml:space="preserve"> </w:t>
       </w:r>
       <w:r>
         <w:rPr>
@@ -843,104 +841,8 @@
           <w:szCs w:val="18"/>
           <w:lang w:val="en-FI"/>
         </w:rPr>
-        <w:br/>
-      </w:r>
-      <w:r>
-        <w:rPr>
-          <w:rFonts w:ascii="Consolas" w:hAnsi="Consolas"/>
-          <w:sz w:val="18"/>
-          <w:szCs w:val="18"/>
-          <w:lang w:val="en-FI"/>
-        </w:rPr>
-        <w:t>stereo-disparity</w:t>
-      </w:r>
-      <w:r>
-        <w:rPr>
-          <w:rFonts w:ascii="Consolas" w:hAnsi="Consolas"/>
-          <w:sz w:val="18"/>
-          <w:szCs w:val="18"/>
-          <w:lang w:val="en-FI"/>
-        </w:rPr>
-        <w:t xml:space="preserve">.exe </w:t>
-      </w:r>
-      <w:proofErr w:type="spellStart"/>
-      <w:r>
-        <w:rPr>
-          <w:rFonts w:ascii="Consolas" w:hAnsi="Consolas"/>
-          <w:sz w:val="18"/>
-          <w:szCs w:val="18"/>
-          <w:lang w:val="en-FI"/>
-        </w:rPr>
-        <w:t>img</w:t>
-      </w:r>
-      <w:proofErr w:type="spellEnd"/>
-      <w:r>
-        <w:rPr>
-          <w:rFonts w:ascii="Consolas" w:hAnsi="Consolas"/>
-          <w:sz w:val="18"/>
-          <w:szCs w:val="18"/>
-          <w:lang w:val="en-FI"/>
-        </w:rPr>
-        <w:t>/im0.png</w:t>
-      </w:r>
-      <w:r>
-        <w:rPr>
-          <w:rFonts w:ascii="Consolas" w:hAnsi="Consolas"/>
-          <w:sz w:val="18"/>
-          <w:szCs w:val="18"/>
-          <w:lang w:val="en-FI"/>
-        </w:rPr>
-        <w:t xml:space="preserve"> </w:t>
-      </w:r>
-      <w:proofErr w:type="spellStart"/>
-      <w:r>
-        <w:rPr>
-          <w:rFonts w:ascii="Consolas" w:hAnsi="Consolas"/>
-          <w:sz w:val="18"/>
-          <w:szCs w:val="18"/>
-          <w:lang w:val="en-FI"/>
-        </w:rPr>
-        <w:t>img</w:t>
-      </w:r>
-      <w:proofErr w:type="spellEnd"/>
-      <w:r>
-        <w:rPr>
-          <w:rFonts w:ascii="Consolas" w:hAnsi="Consolas"/>
-          <w:sz w:val="18"/>
-          <w:szCs w:val="18"/>
-          <w:lang w:val="en-FI"/>
-        </w:rPr>
-        <w:t>/im</w:t>
-      </w:r>
-      <w:r>
-        <w:rPr>
-          <w:rFonts w:ascii="Consolas" w:hAnsi="Consolas"/>
-          <w:sz w:val="18"/>
-          <w:szCs w:val="18"/>
-          <w:lang w:val="en-FI"/>
-        </w:rPr>
-        <w:t>1</w:t>
-      </w:r>
-      <w:r>
-        <w:rPr>
-          <w:rFonts w:ascii="Consolas" w:hAnsi="Consolas"/>
-          <w:sz w:val="18"/>
-          <w:szCs w:val="18"/>
-          <w:lang w:val="en-FI"/>
-        </w:rPr>
-        <w:t>.</w:t>
-      </w:r>
-      <w:proofErr w:type="spellStart"/>
-      <w:r>
-        <w:rPr>
-          <w:rFonts w:ascii="Consolas" w:hAnsi="Consolas"/>
-          <w:sz w:val="18"/>
-          <w:szCs w:val="18"/>
-          <w:lang w:val="en-FI"/>
-        </w:rPr>
-        <w:t>png</w:t>
-      </w:r>
-      <w:proofErr w:type="spellEnd"/>
+        <w:t>img/im1.png</w:t>
+      </w:r>
     </w:p>
     <w:p>
       <w:pPr>
@@ -1023,21 +925,7 @@
         <w:rPr>
           <w:lang w:val="en-FI"/>
         </w:rPr>
-        <w:t xml:space="preserve"> The resulting images are found in “</w:t>
-      </w:r>
-      <w:proofErr w:type="spellStart"/>
-      <w:r>
-        <w:rPr>
-          <w:lang w:val="en-FI"/>
-        </w:rPr>
-        <w:t>img</w:t>
-      </w:r>
-      <w:proofErr w:type="spellEnd"/>
-      <w:r>
-        <w:rPr>
-          <w:lang w:val="en-FI"/>
-        </w:rPr>
-        <w:t xml:space="preserve">” folder </w:t>
+        <w:t xml:space="preserve"> The resulting images are found in “img” folder </w:t>
       </w:r>
       <w:r>
         <w:rPr>
@@ -1177,24 +1065,14 @@
       <w:r>
         <w:t xml:space="preserve">Figure </w:t>
       </w:r>
-      <w:r>
-        <w:fldChar w:fldCharType="begin"/>
-      </w:r>
-      <w:r>
-        <w:instrText xml:space="preserve"> SEQ Figure \* ARABIC </w:instrText>
-      </w:r>
-      <w:r>
-        <w:fldChar w:fldCharType="separate"/>
-      </w:r>
-      <w:r>
-        <w:rPr>
-          <w:noProof/>
-        </w:rPr>
-        <w:t>1</w:t>
-      </w:r>
-      <w:r>
-        <w:fldChar w:fldCharType="end"/>
-      </w:r>
+      <w:fldSimple w:instr=" SEQ Figure \* ARABIC ">
+        <w:r>
+          <w:rPr>
+            <w:noProof/>
+          </w:rPr>
+          <w:t>1</w:t>
+        </w:r>
+      </w:fldSimple>
       <w:r>
         <w:rPr>
           <w:lang w:val="en-FI"/>
@@ -1212,6 +1090,7 @@
           <w:noProof/>
           <w:lang w:val="en-FI"/>
         </w:rPr>
+        <w:lastRenderedPageBreak/>
         <w:drawing>
           <wp:inline distT="0" distB="0" distL="0" distR="0" wp14:anchorId="701BAC49" wp14:editId="7516E16A">
             <wp:extent cx="4440076" cy="3438525"/>
@@ -1260,24 +1139,14 @@
       <w:r>
         <w:t xml:space="preserve">Figure </w:t>
       </w:r>
-      <w:r>
-        <w:fldChar w:fldCharType="begin"/>
-      </w:r>
-      <w:r>
-        <w:instrText xml:space="preserve"> SEQ Figure \* ARABIC </w:instrText>
-      </w:r>
-      <w:r>
-        <w:fldChar w:fldCharType="separate"/>
-      </w:r>
-      <w:r>
-        <w:rPr>
-          <w:noProof/>
-        </w:rPr>
-        <w:t>2</w:t>
-      </w:r>
-      <w:r>
-        <w:fldChar w:fldCharType="end"/>
-      </w:r>
+      <w:fldSimple w:instr=" SEQ Figure \* ARABIC ">
+        <w:r>
+          <w:rPr>
+            <w:noProof/>
+          </w:rPr>
+          <w:t>2</w:t>
+        </w:r>
+      </w:fldSimple>
       <w:r>
         <w:rPr>
           <w:lang w:val="en-FI"/>
@@ -1294,7 +1163,6 @@
         <w:rPr>
           <w:noProof/>
         </w:rPr>
-        <w:lastRenderedPageBreak/>
         <w:drawing>
           <wp:inline distT="0" distB="0" distL="0" distR="0" wp14:anchorId="69097588" wp14:editId="33C17B8B">
             <wp:extent cx="3724275" cy="3669391"/>
@@ -1343,27 +1211,14 @@
       <w:r>
         <w:t xml:space="preserve">Figure </w:t>
       </w:r>
-      <w:r>
-        <w:fldChar w:fldCharType="begin"/>
-      </w:r>
-      <w:r>
-        <w:instrText xml:space="preserve"> SEQ Figure \* ARABIC </w:instrText>
-      </w:r>
-      <w:r>
-        <w:fldChar w:fldCharType="separate"/>
-      </w:r>
-      <w:r>
-        <w:rPr>
-          <w:noProof/>
-        </w:rPr>
-        <w:t>3</w:t>
-      </w:r>
-      <w:r>
-        <w:rPr>
-          <w:noProof/>
-        </w:rPr>
-        <w:fldChar w:fldCharType="end"/>
-      </w:r>
+      <w:fldSimple w:instr=" SEQ Figure \* ARABIC ">
+        <w:r>
+          <w:rPr>
+            <w:noProof/>
+          </w:rPr>
+          <w:t>3</w:t>
+        </w:r>
+      </w:fldSimple>
       <w:r>
         <w:rPr>
           <w:lang w:val="en-FI"/>
@@ -1405,6 +1260,7 @@
           <w:noProof/>
           <w:lang w:val="en-FI"/>
         </w:rPr>
+        <w:lastRenderedPageBreak/>
         <w:drawing>
           <wp:inline distT="0" distB="0" distL="0" distR="0" wp14:anchorId="7C2AE78A" wp14:editId="15018927">
             <wp:extent cx="5731510" cy="2687320"/>
@@ -1453,24 +1309,14 @@
       <w:r>
         <w:t xml:space="preserve">Figure </w:t>
       </w:r>
-      <w:r>
-        <w:fldChar w:fldCharType="begin"/>
-      </w:r>
-      <w:r>
-        <w:instrText xml:space="preserve"> SEQ Figure \* ARABIC </w:instrText>
-      </w:r>
-      <w:r>
-        <w:fldChar w:fldCharType="separate"/>
-      </w:r>
-      <w:r>
-        <w:rPr>
-          <w:noProof/>
-        </w:rPr>
-        <w:t>4</w:t>
-      </w:r>
-      <w:r>
-        <w:fldChar w:fldCharType="end"/>
-      </w:r>
+      <w:fldSimple w:instr=" SEQ Figure \* ARABIC ">
+        <w:r>
+          <w:rPr>
+            <w:noProof/>
+          </w:rPr>
+          <w:t>4</w:t>
+        </w:r>
+      </w:fldSimple>
       <w:r>
         <w:rPr>
           <w:lang w:val="en-FI"/>
@@ -1755,19 +1601,8 @@
                 <w:szCs w:val="18"/>
                 <w:lang w:val="en-FI"/>
               </w:rPr>
-              <w:t xml:space="preserve">425.390 </w:t>
+              <w:t>425.390 ms</w:t>
             </w:r>
-            <w:proofErr w:type="spellStart"/>
-            <w:r>
-              <w:rPr>
-                <w:rFonts w:ascii="Consolas" w:hAnsi="Consolas"/>
-                <w:sz w:val="18"/>
-                <w:szCs w:val="18"/>
-                <w:lang w:val="en-FI"/>
-              </w:rPr>
-              <w:t>ms</w:t>
-            </w:r>
-            <w:proofErr w:type="spellEnd"/>
           </w:p>
         </w:tc>
         <w:tc>
@@ -1792,19 +1627,8 @@
                 <w:szCs w:val="18"/>
                 <w:lang w:val="en-FI"/>
               </w:rPr>
-              <w:t xml:space="preserve">79.090 </w:t>
+              <w:t>79.090 ms</w:t>
             </w:r>
-            <w:proofErr w:type="spellStart"/>
-            <w:r>
-              <w:rPr>
-                <w:rFonts w:ascii="Consolas" w:hAnsi="Consolas"/>
-                <w:sz w:val="18"/>
-                <w:szCs w:val="18"/>
-                <w:lang w:val="en-FI"/>
-              </w:rPr>
-              <w:t>ms</w:t>
-            </w:r>
-            <w:proofErr w:type="spellEnd"/>
           </w:p>
         </w:tc>
         <w:tc>
@@ -1829,19 +1653,8 @@
                 <w:szCs w:val="18"/>
                 <w:lang w:val="en-FI"/>
               </w:rPr>
-              <w:t xml:space="preserve">0.264 </w:t>
+              <w:t>0.264 ms</w:t>
             </w:r>
-            <w:proofErr w:type="spellStart"/>
-            <w:r>
-              <w:rPr>
-                <w:rFonts w:ascii="Consolas" w:hAnsi="Consolas"/>
-                <w:sz w:val="18"/>
-                <w:szCs w:val="18"/>
-                <w:lang w:val="en-FI"/>
-              </w:rPr>
-              <w:t>ms</w:t>
-            </w:r>
-            <w:proofErr w:type="spellEnd"/>
           </w:p>
         </w:tc>
       </w:tr>
@@ -1932,19 +1745,8 @@
                 <w:szCs w:val="18"/>
                 <w:lang w:val="en-FI"/>
               </w:rPr>
-              <w:t xml:space="preserve">394.087 </w:t>
+              <w:t>394.087 ms</w:t>
             </w:r>
-            <w:proofErr w:type="spellStart"/>
-            <w:r>
-              <w:rPr>
-                <w:rFonts w:ascii="Consolas" w:hAnsi="Consolas"/>
-                <w:sz w:val="18"/>
-                <w:szCs w:val="18"/>
-                <w:lang w:val="en-FI"/>
-              </w:rPr>
-              <w:t>ms</w:t>
-            </w:r>
-            <w:proofErr w:type="spellEnd"/>
           </w:p>
         </w:tc>
         <w:tc>
@@ -1969,19 +1771,8 @@
                 <w:szCs w:val="18"/>
                 <w:lang w:val="en-FI"/>
               </w:rPr>
-              <w:t xml:space="preserve">1.114 </w:t>
+              <w:t>1.114 ms</w:t>
             </w:r>
-            <w:proofErr w:type="spellStart"/>
-            <w:r>
-              <w:rPr>
-                <w:rFonts w:ascii="Consolas" w:hAnsi="Consolas"/>
-                <w:sz w:val="18"/>
-                <w:szCs w:val="18"/>
-                <w:lang w:val="en-FI"/>
-              </w:rPr>
-              <w:t>ms</w:t>
-            </w:r>
-            <w:proofErr w:type="spellEnd"/>
           </w:p>
         </w:tc>
       </w:tr>
@@ -2264,7 +2055,6 @@
         </w:rPr>
         <w:t xml:space="preserve"> clamping (via </w:t>
       </w:r>
-      <w:proofErr w:type="spellStart"/>
       <w:r>
         <w:rPr>
           <w:rFonts w:ascii="Consolas" w:hAnsi="Consolas"/>
@@ -2274,7 +2064,6 @@
         </w:rPr>
         <w:t>sampler_t</w:t>
       </w:r>
-      <w:proofErr w:type="spellEnd"/>
       <w:r>
         <w:rPr>
           <w:lang w:val="en-FI"/>
@@ -2370,31 +2159,35 @@
           <w:iCs/>
           <w:lang w:val="en-FI"/>
         </w:rPr>
-        <w:t xml:space="preserve">The </w:t>
-      </w:r>
-      <w:proofErr w:type="spellStart"/>
+        <w:t>The OpenCl Programming Guide</w:t>
+      </w:r>
+      <w:r>
+        <w:rPr>
+          <w:lang w:val="en-FI"/>
+        </w:rPr>
+        <w:t xml:space="preserve"> and </w:t>
+      </w:r>
       <w:r>
         <w:rPr>
           <w:i/>
           <w:iCs/>
           <w:lang w:val="en-FI"/>
         </w:rPr>
-        <w:t>OpenCl</w:t>
-      </w:r>
-      <w:proofErr w:type="spellEnd"/>
+        <w:t>The</w:t>
+      </w:r>
+      <w:r>
+        <w:rPr>
+          <w:lang w:val="en-FI"/>
+        </w:rPr>
+        <w:t xml:space="preserve"> </w:t>
+      </w:r>
       <w:r>
         <w:rPr>
           <w:i/>
           <w:iCs/>
           <w:lang w:val="en-FI"/>
         </w:rPr>
-        <w:t xml:space="preserve"> Programming Guide</w:t>
-      </w:r>
-      <w:r>
-        <w:rPr>
-          <w:lang w:val="en-FI"/>
-        </w:rPr>
-        <w:t xml:space="preserve"> and </w:t>
+        <w:t>OpenCL Specification</w:t>
       </w:r>
       <w:r>
         <w:rPr>
@@ -2402,28 +2195,6 @@
           <w:iCs/>
           <w:lang w:val="en-FI"/>
         </w:rPr>
-        <w:t>The</w:t>
-      </w:r>
-      <w:r>
-        <w:rPr>
-          <w:lang w:val="en-FI"/>
-        </w:rPr>
-        <w:t xml:space="preserve"> </w:t>
-      </w:r>
-      <w:r>
-        <w:rPr>
-          <w:i/>
-          <w:iCs/>
-          <w:lang w:val="en-FI"/>
-        </w:rPr>
-        <w:t>OpenCL Specification</w:t>
-      </w:r>
-      <w:r>
-        <w:rPr>
-          <w:i/>
-          <w:iCs/>
-          <w:lang w:val="en-FI"/>
-        </w:rPr>
         <w:t xml:space="preserve"> 1.2</w:t>
       </w:r>
     </w:p>
@@ -2449,6 +2220,7 @@
           <w:szCs w:val="32"/>
           <w:lang w:val="en-FI"/>
         </w:rPr>
+        <w:lastRenderedPageBreak/>
         <w:t>Reporting</w:t>
       </w:r>
     </w:p>
@@ -2734,6 +2506,118 @@
 <file path=word/numbering.xml><?xml version="1.0" encoding="utf-8"?>
 <w:numbering xmlns:wpc="http://schemas.microsoft.com/office/word/2010/wordprocessingCanvas" xmlns:cx="http://schemas.microsoft.com/office/drawing/2014/chartex" xmlns:cx1="http://schemas.microsoft.com/office/drawing/2015/9/8/chartex" xmlns:cx2="http://schemas.microsoft.com/office/drawing/2015/10/21/chartex" xmlns:cx3="http://schemas.microsoft.com/office/drawing/2016/5/9/chartex" xmlns:cx4="http://schemas.microsoft.com/office/drawing/2016/5/10/chartex" xmlns:cx5="http://schemas.microsoft.com/office/drawing/2016/5/11/chartex" xmlns:cx6="http://schemas.microsoft.com/office/drawing/2016/5/12/chartex" xmlns:cx7="http://schemas.microsoft.com/office/drawing/2016/5/13/chartex" xmlns:cx8="http://schemas.microsoft.com/office/drawing/2016/5/14/chartex" xmlns:mc="http://schemas.openxmlformats.org/markup-compatibility/2006" xmlns:aink="http://schemas.microsoft.com/office/drawing/2016/ink" xmlns:am3d="http://schemas.microsoft.com/office/drawing/2017/model3d" xmlns:o="urn:schemas-microsoft-com:office:office" xmlns:r="http://schemas.openxmlformats.org/officeDocument/2006/relationships" xmlns:m="http://schemas.openxmlformats.org/officeDocument/2006/math" xmlns:v="urn:schemas-microsoft-com:vml" xmlns:wp14="http://schemas.microsoft.com/office/word/2010/wordprocessingDrawing" xmlns:wp="http://schemas.openxmlformats.org/drawingml/2006/wordprocessingDrawing" xmlns:w10="urn:schemas-microsoft-com:office:word" xmlns:w="http://schemas.openxmlformats.org/wordprocessingml/2006/main" xmlns:w14="http://schemas.microsoft.com/office/word/2010/wordml" xmlns:w15="http://schemas.microsoft.com/office/word/2012/wordml" xmlns:w16cex="http://schemas.microsoft.com/office/word/2018/wordml/cex" xmlns:w16cid="http://schemas.microsoft.com/office/word/2016/wordml/cid" xmlns:w16="http://schemas.microsoft.com/office/word/2018/wordml" xmlns:w16sdtdh="http://schemas.microsoft.com/office/word/2020/wordml/sdtdatahash" xmlns:w16se="http://schemas.microsoft.com/office/word/2015/wordml/symex" xmlns:wpg="http://schemas.microsoft.com/office/word/2010/wordprocessingGroup" xmlns:wpi="http://schemas.microsoft.com/office/word/2010/wordprocessingInk" xmlns:wne="http://schemas.microsoft.com/office/word/2006/wordml" xmlns:wps="http://schemas.microsoft.com/office/word/2010/wordprocessingShape" mc:Ignorable="w14 w15 w16se w16cid w16 w16cex w16sdtdh wp14">
   <w:abstractNum w:abstractNumId="0" w15:restartNumberingAfterBreak="0">
+    <w:nsid w:val="03753C30"/>
+    <w:multiLevelType w:val="hybridMultilevel"/>
+    <w:tmpl w:val="1682D218"/>
+    <w:lvl w:ilvl="0" w:tplc="EA2AD0A0">
+      <w:numFmt w:val="bullet"/>
+      <w:lvlText w:val=""/>
+      <w:lvlJc w:val="left"/>
+      <w:pPr>
+        <w:ind w:left="720" w:hanging="360"/>
+      </w:pPr>
+      <w:rPr>
+        <w:rFonts w:ascii="Symbol" w:eastAsiaTheme="minorHAnsi" w:hAnsi="Symbol" w:cstheme="minorBidi" w:hint="default"/>
+      </w:rPr>
+    </w:lvl>
+    <w:lvl w:ilvl="1" w:tplc="040B0003" w:tentative="1">
+      <w:start w:val="1"/>
+      <w:numFmt w:val="bullet"/>
+      <w:lvlText w:val="o"/>
+      <w:lvlJc w:val="left"/>
+      <w:pPr>
+        <w:ind w:left="1440" w:hanging="360"/>
+      </w:pPr>
+      <w:rPr>
+        <w:rFonts w:ascii="Courier New" w:hAnsi="Courier New" w:cs="Courier New" w:hint="default"/>
+      </w:rPr>
+    </w:lvl>
+    <w:lvl w:ilvl="2" w:tplc="040B0005" w:tentative="1">
+      <w:start w:val="1"/>
+      <w:numFmt w:val="bullet"/>
+      <w:lvlText w:val=""/>
+      <w:lvlJc w:val="left"/>
+      <w:pPr>
+        <w:ind w:left="2160" w:hanging="360"/>
+      </w:pPr>
+      <w:rPr>
+        <w:rFonts w:ascii="Wingdings" w:hAnsi="Wingdings" w:hint="default"/>
+      </w:rPr>
+    </w:lvl>
+    <w:lvl w:ilvl="3" w:tplc="040B0001" w:tentative="1">
+      <w:start w:val="1"/>
+      <w:numFmt w:val="bullet"/>
+      <w:lvlText w:val=""/>
+      <w:lvlJc w:val="left"/>
+      <w:pPr>
+        <w:ind w:left="2880" w:hanging="360"/>
+      </w:pPr>
+      <w:rPr>
+        <w:rFonts w:ascii="Symbol" w:hAnsi="Symbol" w:hint="default"/>
+      </w:rPr>
+    </w:lvl>
+    <w:lvl w:ilvl="4" w:tplc="040B0003" w:tentative="1">
+      <w:start w:val="1"/>
+      <w:numFmt w:val="bullet"/>
+      <w:lvlText w:val="o"/>
+      <w:lvlJc w:val="left"/>
+      <w:pPr>
+        <w:ind w:left="3600" w:hanging="360"/>
+      </w:pPr>
+      <w:rPr>
+        <w:rFonts w:ascii="Courier New" w:hAnsi="Courier New" w:cs="Courier New" w:hint="default"/>
+      </w:rPr>
+    </w:lvl>
+    <w:lvl w:ilvl="5" w:tplc="040B0005" w:tentative="1">
+      <w:start w:val="1"/>
+      <w:numFmt w:val="bullet"/>
+      <w:lvlText w:val=""/>
+      <w:lvlJc w:val="left"/>
+      <w:pPr>
+        <w:ind w:left="4320" w:hanging="360"/>
+      </w:pPr>
+      <w:rPr>
+        <w:rFonts w:ascii="Wingdings" w:hAnsi="Wingdings" w:hint="default"/>
+      </w:rPr>
+    </w:lvl>
+    <w:lvl w:ilvl="6" w:tplc="040B0001" w:tentative="1">
+      <w:start w:val="1"/>
+      <w:numFmt w:val="bullet"/>
+      <w:lvlText w:val=""/>
+      <w:lvlJc w:val="left"/>
+      <w:pPr>
+        <w:ind w:left="5040" w:hanging="360"/>
+      </w:pPr>
+      <w:rPr>
+        <w:rFonts w:ascii="Symbol" w:hAnsi="Symbol" w:hint="default"/>
+      </w:rPr>
+    </w:lvl>
+    <w:lvl w:ilvl="7" w:tplc="040B0003" w:tentative="1">
+      <w:start w:val="1"/>
+      <w:numFmt w:val="bullet"/>
+      <w:lvlText w:val="o"/>
+      <w:lvlJc w:val="left"/>
+      <w:pPr>
+        <w:ind w:left="5760" w:hanging="360"/>
+      </w:pPr>
+      <w:rPr>
+        <w:rFonts w:ascii="Courier New" w:hAnsi="Courier New" w:cs="Courier New" w:hint="default"/>
+      </w:rPr>
+    </w:lvl>
+    <w:lvl w:ilvl="8" w:tplc="040B0005" w:tentative="1">
+      <w:start w:val="1"/>
+      <w:numFmt w:val="bullet"/>
+      <w:lvlText w:val=""/>
+      <w:lvlJc w:val="left"/>
+      <w:pPr>
+        <w:ind w:left="6480" w:hanging="360"/>
+      </w:pPr>
+      <w:rPr>
+        <w:rFonts w:ascii="Wingdings" w:hAnsi="Wingdings" w:hint="default"/>
+      </w:rPr>
+    </w:lvl>
+  </w:abstractNum>
+  <w:abstractNum w:abstractNumId="1" w15:restartNumberingAfterBreak="0">
     <w:nsid w:val="3CCF1921"/>
     <w:multiLevelType w:val="hybridMultilevel"/>
     <w:tmpl w:val="1BD6430E"/>
@@ -2822,7 +2706,7 @@
       </w:pPr>
     </w:lvl>
   </w:abstractNum>
-  <w:abstractNum w:abstractNumId="1" w15:restartNumberingAfterBreak="0">
+  <w:abstractNum w:abstractNumId="2" w15:restartNumberingAfterBreak="0">
     <w:nsid w:val="3DFE7430"/>
     <w:multiLevelType w:val="hybridMultilevel"/>
     <w:tmpl w:val="096E4672"/>
@@ -2935,7 +2819,7 @@
       </w:rPr>
     </w:lvl>
   </w:abstractNum>
-  <w:abstractNum w:abstractNumId="2" w15:restartNumberingAfterBreak="0">
+  <w:abstractNum w:abstractNumId="3" w15:restartNumberingAfterBreak="0">
     <w:nsid w:val="44220084"/>
     <w:multiLevelType w:val="hybridMultilevel"/>
     <w:tmpl w:val="8E7C9AE0"/>
@@ -3024,7 +2908,7 @@
       </w:pPr>
     </w:lvl>
   </w:abstractNum>
-  <w:abstractNum w:abstractNumId="3" w15:restartNumberingAfterBreak="0">
+  <w:abstractNum w:abstractNumId="4" w15:restartNumberingAfterBreak="0">
     <w:nsid w:val="7C5B7FDF"/>
     <w:multiLevelType w:val="hybridMultilevel"/>
     <w:tmpl w:val="44189792"/>
@@ -3114,16 +2998,19 @@
     </w:lvl>
   </w:abstractNum>
   <w:num w:numId="1">
-    <w:abstractNumId w:val="0"/>
+    <w:abstractNumId w:val="1"/>
   </w:num>
   <w:num w:numId="2">
-    <w:abstractNumId w:val="1"/>
+    <w:abstractNumId w:val="2"/>
   </w:num>
   <w:num w:numId="3">
-    <w:abstractNumId w:val="2"/>
+    <w:abstractNumId w:val="3"/>
   </w:num>
   <w:num w:numId="4">
-    <w:abstractNumId w:val="3"/>
+    <w:abstractNumId w:val="4"/>
+  </w:num>
+  <w:num w:numId="5">
+    <w:abstractNumId w:val="0"/>
   </w:num>
 </w:numbering>
 </file>

</xml_diff>